<commit_message>
add commints in Embedded summary word file
</commit_message>
<xml_diff>
--- a/Embedded summary.DOCX
+++ b/Embedded summary.DOCX
@@ -122,7 +122,19 @@
         <w:t>Control</w:t>
       </w:r>
     </w:p>
-    <w:p/>
+    <w:p>
+      <w:pPr>
+        <w:rPr>
+          <w:color w:val="0070C0"/>
+        </w:rPr>
+      </w:pPr>
+      <w:r>
+        <w:rPr>
+          <w:color w:val="0070C0"/>
+        </w:rPr>
+        <w:t># Language of microprocessor:</w:t>
+      </w:r>
+    </w:p>
     <w:p/>
     <w:p/>
     <w:sectPr>
@@ -204,7 +216,23 @@
         <w:sz w:val="36"/>
         <w:szCs w:val="36"/>
       </w:rPr>
-      <w:t>Embedded system summary</w:t>
+      <w:t>Embedded system</w:t>
+    </w:r>
+    <w:r>
+      <w:rPr>
+        <w:color w:val="FF0000"/>
+        <w:sz w:val="36"/>
+        <w:szCs w:val="36"/>
+      </w:rPr>
+      <w:t xml:space="preserve"> basics</w:t>
+    </w:r>
+    <w:r>
+      <w:rPr>
+        <w:color w:val="FF0000"/>
+        <w:sz w:val="36"/>
+        <w:szCs w:val="36"/>
+      </w:rPr>
+      <w:t xml:space="preserve"> summary</w:t>
     </w:r>
   </w:p>
 </w:hdr>

</xml_diff>